<commit_message>
cr -> aparato 1 y 2
</commit_message>
<xml_diff>
--- a/M2.951_PR2_crm_esa.docx
+++ b/M2.951_PR2_crm_esa.docx
@@ -395,11 +395,30 @@
     <w:p>
       <w:pPr>
         <w:rPr>
-          <w:b/>
+          <w:bCs/>
           <w:sz w:val="24"/>
           <w:szCs w:val="24"/>
         </w:rPr>
       </w:pPr>
+      <w:hyperlink r:id="rId12" w:history="1">
+        <w:r>
+          <w:rPr>
+            <w:rStyle w:val="Hipervnculo"/>
+            <w:bCs/>
+            <w:sz w:val="24"/>
+            <w:szCs w:val="24"/>
+          </w:rPr>
+          <w:t>https://github.com/cromeroUOC/Analysis-Web-Scraping-Supermarket</w:t>
+        </w:r>
+      </w:hyperlink>
+      <w:r>
+        <w:rPr>
+          <w:bCs/>
+          <w:sz w:val="24"/>
+          <w:szCs w:val="24"/>
+        </w:rPr>
+        <w:t xml:space="preserve"> </w:t>
+      </w:r>
     </w:p>
     <w:p>
       <w:pPr>
@@ -1129,6 +1148,867 @@
     </w:p>
     <w:p>
       <w:pPr>
+        <w:rPr>
+          <w:b/>
+          <w:bCs/>
+        </w:rPr>
+      </w:pPr>
+      <w:r>
+        <w:rPr>
+          <w:b/>
+          <w:bCs/>
+        </w:rPr>
+        <w:t xml:space="preserve">Context: </w:t>
+      </w:r>
+    </w:p>
+    <w:p>
+      <w:pPr>
+        <w:rPr>
+          <w:b/>
+          <w:bCs/>
+        </w:rPr>
+      </w:pPr>
+    </w:p>
+    <w:p>
+      <w:r>
+        <w:t xml:space="preserve">El conjunt de dades </w:t>
+      </w:r>
+      <w:r>
+        <w:t xml:space="preserve">que hem utilitzat </w:t>
+      </w:r>
+      <w:r>
+        <w:t xml:space="preserve">conté dades exhaustives sobre els productes que estan disponibles a les botigues en línia de Consum, Dia i Mas. </w:t>
+      </w:r>
+      <w:r>
+        <w:t>Podem veure que c</w:t>
+      </w:r>
+      <w:r>
+        <w:t xml:space="preserve">ada entrada conté informació </w:t>
+      </w:r>
+      <w:r>
+        <w:t xml:space="preserve">important per un anàlisis de les tendències del productes y la seva classificació. </w:t>
+      </w:r>
+      <w:r>
+        <w:t xml:space="preserve"> A més, en alguns enllaços s'hi inclouen les categories i subcategories dels productes, però aquestes dades no són completes en tots els casos. El conjunt de dades conté 25.625 entrades que cobreixen una àmplia gamma de productes.</w:t>
+      </w:r>
+    </w:p>
+    <w:p/>
+    <w:p>
+      <w:r>
+        <w:t>Dir que a</w:t>
+      </w:r>
+      <w:r>
+        <w:t>quest conjunt de dades és essencial per proporcionar una comprensió completa de les estratègies de preus dels supermercats en línia. La comparació directa entre els tres supermercats</w:t>
+      </w:r>
+      <w:r>
+        <w:t xml:space="preserve"> </w:t>
+      </w:r>
+      <w:r>
+        <w:t xml:space="preserve">permet </w:t>
+      </w:r>
+      <w:r>
+        <w:t xml:space="preserve">fer diferents </w:t>
+      </w:r>
+      <w:r>
+        <w:t>anàlis</w:t>
+      </w:r>
+      <w:r>
+        <w:t>is</w:t>
+      </w:r>
+      <w:r>
+        <w:t xml:space="preserve"> </w:t>
+      </w:r>
+      <w:r>
+        <w:t xml:space="preserve">per </w:t>
+      </w:r>
+      <w:r>
+        <w:t>avaluar les diferències entre les cadenes en termes de preus, disponibilitat de productes i preferènci</w:t>
+      </w:r>
+      <w:r>
+        <w:t>es</w:t>
+      </w:r>
+      <w:r>
+        <w:t xml:space="preserve">. </w:t>
+      </w:r>
+    </w:p>
+    <w:p/>
+    <w:p>
+      <w:pPr>
+        <w:rPr>
+          <w:b/>
+          <w:bCs/>
+        </w:rPr>
+      </w:pPr>
+      <w:r>
+        <w:rPr>
+          <w:b/>
+          <w:bCs/>
+        </w:rPr>
+        <w:t xml:space="preserve">Variables del </w:t>
+      </w:r>
+      <w:proofErr w:type="spellStart"/>
+      <w:r>
+        <w:rPr>
+          <w:b/>
+          <w:bCs/>
+        </w:rPr>
+        <w:t>d</w:t>
+      </w:r>
+      <w:r>
+        <w:rPr>
+          <w:b/>
+          <w:bCs/>
+        </w:rPr>
+        <w:t>ataset</w:t>
+      </w:r>
+      <w:proofErr w:type="spellEnd"/>
+      <w:r>
+        <w:rPr>
+          <w:b/>
+          <w:bCs/>
+        </w:rPr>
+        <w:t>:</w:t>
+      </w:r>
+    </w:p>
+    <w:p>
+      <w:pPr>
+        <w:rPr>
+          <w:b/>
+          <w:bCs/>
+        </w:rPr>
+      </w:pPr>
+    </w:p>
+    <w:p>
+      <w:pPr>
+        <w:pStyle w:val="Prrafodelista"/>
+        <w:numPr>
+          <w:ilvl w:val="0"/>
+          <w:numId w:val="12"/>
+        </w:numPr>
+      </w:pPr>
+      <w:r>
+        <w:t>Nombre: Nom del producte.</w:t>
+      </w:r>
+    </w:p>
+    <w:p>
+      <w:pPr>
+        <w:pStyle w:val="Prrafodelista"/>
+        <w:numPr>
+          <w:ilvl w:val="0"/>
+          <w:numId w:val="12"/>
+        </w:numPr>
+      </w:pPr>
+      <w:r>
+        <w:t>Marca: Marca del producte.</w:t>
+      </w:r>
+    </w:p>
+    <w:p>
+      <w:pPr>
+        <w:pStyle w:val="Prrafodelista"/>
+        <w:numPr>
+          <w:ilvl w:val="0"/>
+          <w:numId w:val="12"/>
+        </w:numPr>
+      </w:pPr>
+      <w:proofErr w:type="spellStart"/>
+      <w:r>
+        <w:t>Precio</w:t>
+      </w:r>
+      <w:proofErr w:type="spellEnd"/>
+      <w:r>
+        <w:t>: Preu total del producte.</w:t>
+      </w:r>
+    </w:p>
+    <w:p>
+      <w:pPr>
+        <w:pStyle w:val="Prrafodelista"/>
+        <w:numPr>
+          <w:ilvl w:val="0"/>
+          <w:numId w:val="12"/>
+        </w:numPr>
+      </w:pPr>
+      <w:proofErr w:type="spellStart"/>
+      <w:r>
+        <w:t>Supermercado</w:t>
+      </w:r>
+      <w:proofErr w:type="spellEnd"/>
+      <w:r>
+        <w:t xml:space="preserve">: Nom del supermercat on es </w:t>
+      </w:r>
+      <w:r>
+        <w:t xml:space="preserve">pot comprar </w:t>
+      </w:r>
+      <w:r>
+        <w:t>el producte.</w:t>
+      </w:r>
+    </w:p>
+    <w:p>
+      <w:pPr>
+        <w:pStyle w:val="Prrafodelista"/>
+        <w:numPr>
+          <w:ilvl w:val="0"/>
+          <w:numId w:val="12"/>
+        </w:numPr>
+      </w:pPr>
+      <w:r>
+        <w:t xml:space="preserve">URL: Enllaç a la pàgina del producte </w:t>
+      </w:r>
+      <w:r>
+        <w:t>en la</w:t>
+      </w:r>
+      <w:r>
+        <w:t xml:space="preserve"> web del supermercat.</w:t>
+      </w:r>
+    </w:p>
+    <w:p>
+      <w:pPr>
+        <w:pStyle w:val="Prrafodelista"/>
+        <w:numPr>
+          <w:ilvl w:val="0"/>
+          <w:numId w:val="12"/>
+        </w:numPr>
+      </w:pPr>
+      <w:proofErr w:type="spellStart"/>
+      <w:r>
+        <w:t>Fecha</w:t>
+      </w:r>
+      <w:proofErr w:type="spellEnd"/>
+      <w:r>
+        <w:t>: Data quan es va recollir la</w:t>
+      </w:r>
+      <w:r>
+        <w:t xml:space="preserve"> dada</w:t>
+      </w:r>
+      <w:r>
+        <w:t>.</w:t>
+      </w:r>
+    </w:p>
+    <w:p>
+      <w:pPr>
+        <w:pStyle w:val="Prrafodelista"/>
+        <w:numPr>
+          <w:ilvl w:val="0"/>
+          <w:numId w:val="12"/>
+        </w:numPr>
+      </w:pPr>
+      <w:r>
+        <w:t xml:space="preserve">Hora: Hora quan es va recollir la </w:t>
+      </w:r>
+      <w:r>
+        <w:t>dada</w:t>
+      </w:r>
+      <w:r>
+        <w:t>.</w:t>
+      </w:r>
+    </w:p>
+    <w:p>
+      <w:pPr>
+        <w:pStyle w:val="Prrafodelista"/>
+        <w:numPr>
+          <w:ilvl w:val="0"/>
+          <w:numId w:val="12"/>
+        </w:numPr>
+      </w:pPr>
+      <w:proofErr w:type="spellStart"/>
+      <w:r>
+        <w:t>unidad</w:t>
+      </w:r>
+      <w:proofErr w:type="spellEnd"/>
+      <w:r>
+        <w:t>: Unitat en la qual es ven el producte.</w:t>
+      </w:r>
+    </w:p>
+    <w:p>
+      <w:pPr>
+        <w:pStyle w:val="Prrafodelista"/>
+        <w:numPr>
+          <w:ilvl w:val="0"/>
+          <w:numId w:val="12"/>
+        </w:numPr>
+      </w:pPr>
+      <w:proofErr w:type="spellStart"/>
+      <w:r>
+        <w:t>precio_unidad</w:t>
+      </w:r>
+      <w:proofErr w:type="spellEnd"/>
+      <w:r>
+        <w:t>: Preu per unitat del producte.</w:t>
+      </w:r>
+    </w:p>
+    <w:p>
+      <w:pPr>
+        <w:pStyle w:val="Prrafodelista"/>
+        <w:numPr>
+          <w:ilvl w:val="0"/>
+          <w:numId w:val="12"/>
+        </w:numPr>
+      </w:pPr>
+      <w:r>
+        <w:t>Categoria: Categoria del producte</w:t>
+      </w:r>
+      <w:r>
+        <w:t xml:space="preserve"> </w:t>
+      </w:r>
+      <w:r>
+        <w:t>segons el supermercat</w:t>
+      </w:r>
+    </w:p>
+    <w:p>
+      <w:pPr>
+        <w:pStyle w:val="Prrafodelista"/>
+        <w:numPr>
+          <w:ilvl w:val="0"/>
+          <w:numId w:val="12"/>
+        </w:numPr>
+      </w:pPr>
+      <w:r>
+        <w:t xml:space="preserve">Subcategoria: Subcategoria del producte </w:t>
+      </w:r>
+      <w:r>
+        <w:t>segons el supermercat</w:t>
+      </w:r>
+      <w:r>
+        <w:t>.</w:t>
+      </w:r>
+    </w:p>
+    <w:p>
+      <w:pPr>
+        <w:pStyle w:val="Prrafodelista"/>
+        <w:numPr>
+          <w:ilvl w:val="0"/>
+          <w:numId w:val="12"/>
+        </w:numPr>
+      </w:pPr>
+      <w:r>
+        <w:t xml:space="preserve">Estado: Estat del producte </w:t>
+      </w:r>
+      <w:r>
+        <w:t>en la web, es pot comprar o no.</w:t>
+      </w:r>
+    </w:p>
+    <w:p/>
+    <w:p>
+      <w:pPr>
+        <w:rPr>
+          <w:b/>
+          <w:bCs/>
+        </w:rPr>
+      </w:pPr>
+      <w:r>
+        <w:rPr>
+          <w:b/>
+          <w:bCs/>
+        </w:rPr>
+        <w:t>Descripció</w:t>
+      </w:r>
+      <w:r>
+        <w:rPr>
+          <w:b/>
+          <w:bCs/>
+        </w:rPr>
+        <w:t xml:space="preserve"> del </w:t>
+      </w:r>
+      <w:proofErr w:type="spellStart"/>
+      <w:r>
+        <w:rPr>
+          <w:b/>
+          <w:bCs/>
+        </w:rPr>
+        <w:t>dataset</w:t>
+      </w:r>
+      <w:proofErr w:type="spellEnd"/>
+      <w:r>
+        <w:rPr>
+          <w:b/>
+          <w:bCs/>
+        </w:rPr>
+        <w:t xml:space="preserve">: </w:t>
+      </w:r>
+    </w:p>
+    <w:p/>
+    <w:p>
+      <w:r>
+        <w:t>El conjunt de dades de productos.csv té 2</w:t>
+      </w:r>
+      <w:r>
+        <w:t>5</w:t>
+      </w:r>
+      <w:r>
+        <w:t>.62</w:t>
+      </w:r>
+      <w:r>
+        <w:t>5</w:t>
+      </w:r>
+      <w:r>
+        <w:t xml:space="preserve"> entrades, cadascuna de les quals representa un sol producte disponible per a la compra. Aquestes dades ofereixen una visió general del mercat actual en incloure cinc característiques clau: nom, marca, preu, supermercat</w:t>
+      </w:r>
+      <w:r>
+        <w:t xml:space="preserve">, URL, data de obtenció, hora d’obtenció , unitat de mesura, preu unitari de mesura, categoria, subcategoria y estat. </w:t>
+      </w:r>
+      <w:r>
+        <w:t xml:space="preserve"> </w:t>
+      </w:r>
+    </w:p>
+    <w:p/>
+    <w:p>
+      <w:pPr>
+        <w:jc w:val="center"/>
+      </w:pPr>
+      <w:r>
+        <w:drawing>
+          <wp:inline distT="0" distB="0" distL="0" distR="0" wp14:anchorId="18C60F13" wp14:editId="6771E0DC">
+            <wp:extent cx="4101558" cy="942975"/>
+            <wp:effectExtent l="0" t="0" r="0" b="0"/>
+            <wp:docPr id="1198385804" name="Imagen 1" descr="Texto&#10;&#10;Descripción generada automáticamente"/>
+            <wp:cNvGraphicFramePr>
+              <a:graphicFrameLocks xmlns:a="http://schemas.openxmlformats.org/drawingml/2006/main" noChangeAspect="1"/>
+            </wp:cNvGraphicFramePr>
+            <a:graphic xmlns:a="http://schemas.openxmlformats.org/drawingml/2006/main">
+              <a:graphicData uri="http://schemas.openxmlformats.org/drawingml/2006/picture">
+                <pic:pic xmlns:pic="http://schemas.openxmlformats.org/drawingml/2006/picture">
+                  <pic:nvPicPr>
+                    <pic:cNvPr id="1198385804" name="Imagen 1" descr="Texto&#10;&#10;Descripción generada automáticamente"/>
+                    <pic:cNvPicPr/>
+                  </pic:nvPicPr>
+                  <pic:blipFill>
+                    <a:blip r:embed="rId13"/>
+                    <a:stretch>
+                      <a:fillRect/>
+                    </a:stretch>
+                  </pic:blipFill>
+                  <pic:spPr>
+                    <a:xfrm>
+                      <a:off x="0" y="0"/>
+                      <a:ext cx="4141370" cy="952128"/>
+                    </a:xfrm>
+                    <a:prstGeom prst="rect">
+                      <a:avLst/>
+                    </a:prstGeom>
+                  </pic:spPr>
+                </pic:pic>
+              </a:graphicData>
+            </a:graphic>
+          </wp:inline>
+        </w:drawing>
+      </w:r>
+    </w:p>
+    <w:p>
+      <w:r>
+        <w:lastRenderedPageBreak/>
+        <w:t xml:space="preserve">Primeres Cinc Files: </w:t>
+      </w:r>
+    </w:p>
+    <w:p>
+      <w:r>
+        <w:drawing>
+          <wp:inline distT="0" distB="0" distL="0" distR="0" wp14:anchorId="6C13CDEA" wp14:editId="481A274B">
+            <wp:extent cx="5733415" cy="506095"/>
+            <wp:effectExtent l="0" t="0" r="635" b="8255"/>
+            <wp:docPr id="12113463" name="Imagen 1"/>
+            <wp:cNvGraphicFramePr>
+              <a:graphicFrameLocks xmlns:a="http://schemas.openxmlformats.org/drawingml/2006/main" noChangeAspect="1"/>
+            </wp:cNvGraphicFramePr>
+            <a:graphic xmlns:a="http://schemas.openxmlformats.org/drawingml/2006/main">
+              <a:graphicData uri="http://schemas.openxmlformats.org/drawingml/2006/picture">
+                <pic:pic xmlns:pic="http://schemas.openxmlformats.org/drawingml/2006/picture">
+                  <pic:nvPicPr>
+                    <pic:cNvPr id="12113463" name=""/>
+                    <pic:cNvPicPr/>
+                  </pic:nvPicPr>
+                  <pic:blipFill>
+                    <a:blip r:embed="rId14"/>
+                    <a:stretch>
+                      <a:fillRect/>
+                    </a:stretch>
+                  </pic:blipFill>
+                  <pic:spPr>
+                    <a:xfrm>
+                      <a:off x="0" y="0"/>
+                      <a:ext cx="5733415" cy="506095"/>
+                    </a:xfrm>
+                    <a:prstGeom prst="rect">
+                      <a:avLst/>
+                    </a:prstGeom>
+                  </pic:spPr>
+                </pic:pic>
+              </a:graphicData>
+            </a:graphic>
+          </wp:inline>
+        </w:drawing>
+      </w:r>
+    </w:p>
+    <w:p/>
+    <w:p>
+      <w:r>
+        <w:t xml:space="preserve">El quadre de dades comença amb una varietat d'articles, com detergents, lleixiu, maquinetes d'un sol ús, cera per a terra i pastilles </w:t>
+      </w:r>
+      <w:proofErr w:type="spellStart"/>
+      <w:r>
+        <w:t>anticalç</w:t>
+      </w:r>
+      <w:proofErr w:type="spellEnd"/>
+      <w:r>
+        <w:t>. Aquesta primera mostra la varietat de productes disponibles al supermercat Consum, amb informació detallada sobre la marca, el preu i enllaços directes als productes</w:t>
+      </w:r>
+      <w:r>
+        <w:t xml:space="preserve">, també podem veure com hi ha registres sense categoria. </w:t>
+      </w:r>
+    </w:p>
+    <w:p/>
+    <w:p>
+      <w:r>
+        <w:t xml:space="preserve">Descripció Estadística: </w:t>
+      </w:r>
+    </w:p>
+    <w:p>
+      <w:r>
+        <w:drawing>
+          <wp:inline distT="0" distB="0" distL="0" distR="0" wp14:anchorId="19E66D41" wp14:editId="0006536B">
+            <wp:extent cx="5733415" cy="490855"/>
+            <wp:effectExtent l="0" t="0" r="635" b="4445"/>
+            <wp:docPr id="671071079" name="Imagen 1"/>
+            <wp:cNvGraphicFramePr>
+              <a:graphicFrameLocks xmlns:a="http://schemas.openxmlformats.org/drawingml/2006/main" noChangeAspect="1"/>
+            </wp:cNvGraphicFramePr>
+            <a:graphic xmlns:a="http://schemas.openxmlformats.org/drawingml/2006/main">
+              <a:graphicData uri="http://schemas.openxmlformats.org/drawingml/2006/picture">
+                <pic:pic xmlns:pic="http://schemas.openxmlformats.org/drawingml/2006/picture">
+                  <pic:nvPicPr>
+                    <pic:cNvPr id="671071079" name=""/>
+                    <pic:cNvPicPr/>
+                  </pic:nvPicPr>
+                  <pic:blipFill>
+                    <a:blip r:embed="rId15"/>
+                    <a:stretch>
+                      <a:fillRect/>
+                    </a:stretch>
+                  </pic:blipFill>
+                  <pic:spPr>
+                    <a:xfrm>
+                      <a:off x="0" y="0"/>
+                      <a:ext cx="5733415" cy="490855"/>
+                    </a:xfrm>
+                    <a:prstGeom prst="rect">
+                      <a:avLst/>
+                    </a:prstGeom>
+                  </pic:spPr>
+                </pic:pic>
+              </a:graphicData>
+            </a:graphic>
+          </wp:inline>
+        </w:drawing>
+      </w:r>
+    </w:p>
+    <w:p/>
+    <w:p>
+      <w:r>
+        <w:t xml:space="preserve">Com hem comentat el conjunt de dades conté </w:t>
+      </w:r>
+      <w:r>
+        <w:t>25</w:t>
+      </w:r>
+      <w:r>
+        <w:t>.</w:t>
+      </w:r>
+      <w:r>
+        <w:t xml:space="preserve">625 entrades registrades, on cada una representa un producte únic. </w:t>
+      </w:r>
+      <w:r>
+        <w:t>Podem veure que h</w:t>
+      </w:r>
+      <w:r>
+        <w:t>i ha 24</w:t>
+      </w:r>
+      <w:r>
+        <w:t>.</w:t>
+      </w:r>
+      <w:r>
+        <w:t xml:space="preserve">399 noms de producte diferents, destacant la diversitat i amplada d'assortiment disponible. </w:t>
+      </w:r>
+    </w:p>
+    <w:p/>
+    <w:p>
+      <w:r>
+        <w:t>Dir que e</w:t>
+      </w:r>
+      <w:r>
+        <w:t>ncara que la majoria de marques són identificables, un total de 2</w:t>
+      </w:r>
+      <w:r>
+        <w:t>.</w:t>
+      </w:r>
+      <w:r>
+        <w:t xml:space="preserve">711 productes són etiquetats com a "Marca no disponible", reflectint possibles deficiències o inconsistències en la recopilació de dades. A més, 651 preus estan etiquetats com "no disponibles", indicant que aquestes entrades poden necessitar una verificació o actualització de dades. </w:t>
+      </w:r>
+    </w:p>
+    <w:p/>
+    <w:p>
+      <w:r>
+        <w:t xml:space="preserve">Amb més </w:t>
+      </w:r>
+      <w:r>
+        <w:t xml:space="preserve">cal dir que hi ha </w:t>
+      </w:r>
+      <w:r>
+        <w:t>7</w:t>
+      </w:r>
+      <w:r>
+        <w:t>.</w:t>
+      </w:r>
+      <w:r>
+        <w:t xml:space="preserve">031 preus per unitat únics i preus que varien àmpliament, </w:t>
+      </w:r>
+      <w:r>
+        <w:t xml:space="preserve">per això podem dir que </w:t>
+      </w:r>
+      <w:r>
+        <w:t xml:space="preserve">el conjunt de dades ofereix </w:t>
+      </w:r>
+      <w:r>
+        <w:t xml:space="preserve">dades </w:t>
+      </w:r>
+      <w:r>
+        <w:t xml:space="preserve">per a l'anàlisi de tendències de preus i comportaments de compra dins del context dels tres supermercats inclosos, destacant especialment Consum, on s'han registrat la majoria de les entrades. </w:t>
+      </w:r>
+    </w:p>
+    <w:p/>
+    <w:p>
+      <w:pPr>
+        <w:rPr>
+          <w:b/>
+          <w:bCs/>
+        </w:rPr>
+      </w:pPr>
+      <w:r>
+        <w:rPr>
+          <w:b/>
+          <w:bCs/>
+        </w:rPr>
+        <w:t xml:space="preserve">El nombre de productes per supermercat: </w:t>
+      </w:r>
+    </w:p>
+    <w:p>
+      <w:pPr>
+        <w:pStyle w:val="NormalWeb"/>
+        <w:jc w:val="center"/>
+      </w:pPr>
+      <w:r>
+        <w:rPr>
+          <w:noProof/>
+        </w:rPr>
+        <w:drawing>
+          <wp:inline distT="0" distB="0" distL="0" distR="0" wp14:anchorId="21D965B6" wp14:editId="31233EF1">
+            <wp:extent cx="3635643" cy="2181225"/>
+            <wp:effectExtent l="0" t="0" r="3175" b="0"/>
+            <wp:docPr id="2142368569" name="Imagen 1" descr="Gráfico, Gráfico de barras&#10;&#10;Descripción generada automáticamente"/>
+            <wp:cNvGraphicFramePr>
+              <a:graphicFrameLocks xmlns:a="http://schemas.openxmlformats.org/drawingml/2006/main" noChangeAspect="1"/>
+            </wp:cNvGraphicFramePr>
+            <a:graphic xmlns:a="http://schemas.openxmlformats.org/drawingml/2006/main">
+              <a:graphicData uri="http://schemas.openxmlformats.org/drawingml/2006/picture">
+                <pic:pic xmlns:pic="http://schemas.openxmlformats.org/drawingml/2006/picture">
+                  <pic:nvPicPr>
+                    <pic:cNvPr id="2142368569" name="Imagen 1" descr="Gráfico, Gráfico de barras&#10;&#10;Descripción generada automáticamente"/>
+                    <pic:cNvPicPr>
+                      <a:picLocks noChangeAspect="1" noChangeArrowheads="1"/>
+                    </pic:cNvPicPr>
+                  </pic:nvPicPr>
+                  <pic:blipFill>
+                    <a:blip r:embed="rId16" cstate="print">
+                      <a:extLst>
+                        <a:ext uri="{28A0092B-C50C-407E-A947-70E740481C1C}">
+                          <a14:useLocalDpi xmlns:a14="http://schemas.microsoft.com/office/drawing/2010/main" val="0"/>
+                        </a:ext>
+                      </a:extLst>
+                    </a:blip>
+                    <a:srcRect/>
+                    <a:stretch>
+                      <a:fillRect/>
+                    </a:stretch>
+                  </pic:blipFill>
+                  <pic:spPr bwMode="auto">
+                    <a:xfrm>
+                      <a:off x="0" y="0"/>
+                      <a:ext cx="3729208" cy="2237360"/>
+                    </a:xfrm>
+                    <a:prstGeom prst="rect">
+                      <a:avLst/>
+                    </a:prstGeom>
+                    <a:noFill/>
+                    <a:ln>
+                      <a:noFill/>
+                    </a:ln>
+                  </pic:spPr>
+                </pic:pic>
+              </a:graphicData>
+            </a:graphic>
+          </wp:inline>
+        </w:drawing>
+      </w:r>
+    </w:p>
+    <w:p>
+      <w:pPr>
+        <w:pStyle w:val="NormalWeb"/>
+        <w:jc w:val="center"/>
+      </w:pPr>
+      <w:r>
+        <w:lastRenderedPageBreak/>
+        <w:t>v</w:t>
+      </w:r>
+      <w:r>
+        <w:drawing>
+          <wp:inline distT="0" distB="0" distL="0" distR="0" wp14:anchorId="2A6470DB" wp14:editId="26306F11">
+            <wp:extent cx="1400175" cy="523223"/>
+            <wp:effectExtent l="0" t="0" r="0" b="0"/>
+            <wp:docPr id="840213388" name="Imagen 1" descr="Una captura de pantalla de un celular&#10;&#10;Descripción generada automáticamente con confianza media"/>
+            <wp:cNvGraphicFramePr>
+              <a:graphicFrameLocks xmlns:a="http://schemas.openxmlformats.org/drawingml/2006/main" noChangeAspect="1"/>
+            </wp:cNvGraphicFramePr>
+            <a:graphic xmlns:a="http://schemas.openxmlformats.org/drawingml/2006/main">
+              <a:graphicData uri="http://schemas.openxmlformats.org/drawingml/2006/picture">
+                <pic:pic xmlns:pic="http://schemas.openxmlformats.org/drawingml/2006/picture">
+                  <pic:nvPicPr>
+                    <pic:cNvPr id="840213388" name="Imagen 1" descr="Una captura de pantalla de un celular&#10;&#10;Descripción generada automáticamente con confianza media"/>
+                    <pic:cNvPicPr/>
+                  </pic:nvPicPr>
+                  <pic:blipFill>
+                    <a:blip r:embed="rId17"/>
+                    <a:stretch>
+                      <a:fillRect/>
+                    </a:stretch>
+                  </pic:blipFill>
+                  <pic:spPr>
+                    <a:xfrm>
+                      <a:off x="0" y="0"/>
+                      <a:ext cx="1409070" cy="526547"/>
+                    </a:xfrm>
+                    <a:prstGeom prst="rect">
+                      <a:avLst/>
+                    </a:prstGeom>
+                  </pic:spPr>
+                </pic:pic>
+              </a:graphicData>
+            </a:graphic>
+          </wp:inline>
+        </w:drawing>
+      </w:r>
+    </w:p>
+    <w:p>
+      <w:r>
+        <w:t>El gràfic mostra que el supermercat amb més productes registrats és "Consum" (8</w:t>
+      </w:r>
+      <w:r>
+        <w:t>.</w:t>
+      </w:r>
+      <w:r>
+        <w:t>9</w:t>
+      </w:r>
+      <w:r>
+        <w:t>72</w:t>
+      </w:r>
+      <w:r>
+        <w:t>), seguit de prop per "Dia" (8</w:t>
+      </w:r>
+      <w:r>
+        <w:t>.840</w:t>
+      </w:r>
+      <w:r>
+        <w:t>) i "Supermercados Mas" (</w:t>
+      </w:r>
+      <w:r>
+        <w:t>7.813</w:t>
+      </w:r>
+      <w:r>
+        <w:t xml:space="preserve">). Segons aquesta distribució, "consum" i "dia" són els principals proveïdors de productes de la base de dades. </w:t>
+      </w:r>
+    </w:p>
+    <w:p/>
+    <w:p>
+      <w:pPr>
+        <w:rPr>
+          <w:b/>
+          <w:bCs/>
+        </w:rPr>
+      </w:pPr>
+      <w:r>
+        <w:rPr>
+          <w:b/>
+          <w:bCs/>
+        </w:rPr>
+        <w:t xml:space="preserve">El Top 10 dels productes: </w:t>
+      </w:r>
+    </w:p>
+    <w:p>
+      <w:pPr>
+        <w:pStyle w:val="NormalWeb"/>
+      </w:pPr>
+      <w:r>
+        <w:rPr>
+          <w:noProof/>
+        </w:rPr>
+        <w:drawing>
+          <wp:inline distT="0" distB="0" distL="0" distR="0" wp14:anchorId="7486BC0F" wp14:editId="5F5FD3B1">
+            <wp:extent cx="5733415" cy="3822065"/>
+            <wp:effectExtent l="0" t="0" r="635" b="6985"/>
+            <wp:docPr id="1200127655" name="Imagen 2" descr="Gráfico, Gráfico de barras&#10;&#10;Descripción generada automáticamente"/>
+            <wp:cNvGraphicFramePr>
+              <a:graphicFrameLocks xmlns:a="http://schemas.openxmlformats.org/drawingml/2006/main" noChangeAspect="1"/>
+            </wp:cNvGraphicFramePr>
+            <a:graphic xmlns:a="http://schemas.openxmlformats.org/drawingml/2006/main">
+              <a:graphicData uri="http://schemas.openxmlformats.org/drawingml/2006/picture">
+                <pic:pic xmlns:pic="http://schemas.openxmlformats.org/drawingml/2006/picture">
+                  <pic:nvPicPr>
+                    <pic:cNvPr id="1200127655" name="Imagen 2" descr="Gráfico, Gráfico de barras&#10;&#10;Descripción generada automáticamente"/>
+                    <pic:cNvPicPr>
+                      <a:picLocks noChangeAspect="1" noChangeArrowheads="1"/>
+                    </pic:cNvPicPr>
+                  </pic:nvPicPr>
+                  <pic:blipFill>
+                    <a:blip r:embed="rId18">
+                      <a:extLst>
+                        <a:ext uri="{28A0092B-C50C-407E-A947-70E740481C1C}">
+                          <a14:useLocalDpi xmlns:a14="http://schemas.microsoft.com/office/drawing/2010/main" val="0"/>
+                        </a:ext>
+                      </a:extLst>
+                    </a:blip>
+                    <a:srcRect/>
+                    <a:stretch>
+                      <a:fillRect/>
+                    </a:stretch>
+                  </pic:blipFill>
+                  <pic:spPr bwMode="auto">
+                    <a:xfrm>
+                      <a:off x="0" y="0"/>
+                      <a:ext cx="5733415" cy="3822065"/>
+                    </a:xfrm>
+                    <a:prstGeom prst="rect">
+                      <a:avLst/>
+                    </a:prstGeom>
+                    <a:noFill/>
+                    <a:ln>
+                      <a:noFill/>
+                    </a:ln>
+                  </pic:spPr>
+                </pic:pic>
+              </a:graphicData>
+            </a:graphic>
+          </wp:inline>
+        </w:drawing>
+      </w:r>
+    </w:p>
+    <w:p>
+      <w:r>
+        <w:t xml:space="preserve">El gràfic mostra els deu articles més comuns a la col·lecció, cosa que </w:t>
+      </w:r>
+      <w:r>
+        <w:t>dona</w:t>
+      </w:r>
+      <w:r>
+        <w:t xml:space="preserve"> una idea de quins articles són més comuns o populars als supermercats.</w:t>
+      </w:r>
+    </w:p>
+    <w:p>
+      <w:pPr>
         <w:pStyle w:val="Ttulo1"/>
         <w:numPr>
           <w:ilvl w:val="0"/>
@@ -1145,6 +2025,104 @@
       </w:r>
       <w:r>
         <w:t xml:space="preserve"> </w:t>
+      </w:r>
+    </w:p>
+    <w:p>
+      <w:r>
+        <w:t xml:space="preserve">S'ha optat per modificar i ampliar el </w:t>
+      </w:r>
+      <w:proofErr w:type="spellStart"/>
+      <w:r>
+        <w:t>dataset</w:t>
+      </w:r>
+      <w:proofErr w:type="spellEnd"/>
+      <w:r>
+        <w:t xml:space="preserve"> original utilitzat a la Pràctica 1 per a l'activitat d'integració. El desig </w:t>
+      </w:r>
+      <w:r>
+        <w:t xml:space="preserve">principal d’aquesta ampliació es </w:t>
+      </w:r>
+      <w:r>
+        <w:t xml:space="preserve">proporcionar una base de dades més completa i detallada és allò que justifica aquesta decisió. </w:t>
+      </w:r>
+      <w:r>
+        <w:t xml:space="preserve">Podem veure que aquest conjunt de </w:t>
+      </w:r>
+      <w:r>
+        <w:t xml:space="preserve">dades </w:t>
+      </w:r>
+      <w:r>
+        <w:t>es</w:t>
+      </w:r>
+      <w:r>
+        <w:t xml:space="preserve"> capaç de suportar anàlisis més profundes i variades sobre el comportament dels preus entre diferents cadenes de supermercats.</w:t>
+      </w:r>
+    </w:p>
+    <w:p/>
+    <w:p>
+      <w:r>
+        <w:t>Dir que l</w:t>
+      </w:r>
+      <w:r>
+        <w:t xml:space="preserve">a limitació de la varietat i la profunditat de les dades inicials fa que calgui ampliar la </w:t>
+      </w:r>
+      <w:r>
+        <w:t xml:space="preserve">les </w:t>
+      </w:r>
+      <w:r>
+        <w:t xml:space="preserve">dades original. </w:t>
+      </w:r>
+      <w:r>
+        <w:t xml:space="preserve">Com un exemple ràpid dir que hem </w:t>
+      </w:r>
+      <w:r>
+        <w:t>millora</w:t>
+      </w:r>
+      <w:r>
+        <w:t>t</w:t>
+      </w:r>
+      <w:r>
+        <w:t xml:space="preserve"> significativament la qualitat de l'anàlisi en afegir característiques com "Categoria", "Subcategoria" i "Estat" als productes, cosa que permet segmentacions i comparacions més precises entre els </w:t>
+      </w:r>
+      <w:r>
+        <w:lastRenderedPageBreak/>
+        <w:t xml:space="preserve">productes. </w:t>
+      </w:r>
+      <w:r>
+        <w:t xml:space="preserve">Podem dir que </w:t>
+      </w:r>
+      <w:r>
+        <w:t>és especialment útil als estudis de mercat on la categorització dels productes pot afectar la percepció del preu i les decisions de compra dels consumidors.</w:t>
+      </w:r>
+    </w:p>
+    <w:p/>
+    <w:p>
+      <w:r>
+        <w:t xml:space="preserve">Per fer l'ampliació del conjunt de dades i incloure noves variables com "Categoria", "Subcategoria" i "Estado", s'ha modificat el script original de </w:t>
+      </w:r>
+      <w:proofErr w:type="spellStart"/>
+      <w:r>
+        <w:t>Python</w:t>
+      </w:r>
+      <w:proofErr w:type="spellEnd"/>
+      <w:r>
+        <w:t xml:space="preserve"> utilitzat per a l'extracció de dades via web </w:t>
+      </w:r>
+      <w:proofErr w:type="spellStart"/>
+      <w:r>
+        <w:t>scraping</w:t>
+      </w:r>
+      <w:proofErr w:type="spellEnd"/>
+      <w:r>
+        <w:t xml:space="preserve">. El que hem desenvolupat és que les modificacions recullin informació addicional de les pàgines de productes. El script actualitzat està disponible en el </w:t>
+      </w:r>
+      <w:proofErr w:type="spellStart"/>
+      <w:r>
+        <w:t>repositori</w:t>
+      </w:r>
+      <w:proofErr w:type="spellEnd"/>
+      <w:r>
+        <w:t xml:space="preserve"> GitHub del projecte.</w:t>
       </w:r>
     </w:p>
     <w:p>
@@ -1179,6 +2157,56 @@
     </w:p>
     <w:p>
       <w:pPr>
+        <w:pStyle w:val="Ttulo2"/>
+      </w:pPr>
+      <w:r>
+        <w:t>4.1.</w:t>
+      </w:r>
+      <w:r>
+        <w:t xml:space="preserve"> </w:t>
+      </w:r>
+      <w:r>
+        <w:t>Aplica un model supervisat i un no supervisat a les dades i comenta els</w:t>
+      </w:r>
+      <w:r>
+        <w:t xml:space="preserve"> </w:t>
+      </w:r>
+      <w:r>
+        <w:t>resultats obtinguts.</w:t>
+      </w:r>
+    </w:p>
+    <w:p/>
+    <w:p>
+      <w:pPr>
+        <w:pStyle w:val="Ttulo2"/>
+      </w:pPr>
+      <w:r>
+        <w:t>4.2. Aplica una prova per contrast d'hipòtesi. Tingues en compte que</w:t>
+      </w:r>
+      <w:r>
+        <w:t xml:space="preserve"> </w:t>
+      </w:r>
+      <w:r>
+        <w:t>algunes d'aquestes proves requereixen verificar prèviament la</w:t>
+      </w:r>
+      <w:r>
+        <w:t xml:space="preserve"> </w:t>
+      </w:r>
+      <w:r>
+        <w:t xml:space="preserve">normalitat i </w:t>
+      </w:r>
+      <w:proofErr w:type="spellStart"/>
+      <w:r>
+        <w:t>homocedasticitat</w:t>
+      </w:r>
+      <w:proofErr w:type="spellEnd"/>
+      <w:r>
+        <w:t xml:space="preserve"> de les dades.</w:t>
+      </w:r>
+    </w:p>
+    <w:p/>
+    <w:p>
+      <w:pPr>
         <w:pStyle w:val="Ttulo1"/>
         <w:numPr>
           <w:ilvl w:val="0"/>
@@ -1302,7 +2330,7 @@
       <w:r>
         <w:t xml:space="preserve">.). </w:t>
       </w:r>
-      <w:hyperlink r:id="rId12">
+      <w:hyperlink r:id="rId19">
         <w:r>
           <w:rPr>
             <w:color w:val="1155CC"/>
@@ -1380,7 +2408,7 @@
       <w:r>
         <w:t xml:space="preserve">.). </w:t>
       </w:r>
-      <w:hyperlink r:id="rId13">
+      <w:hyperlink r:id="rId20">
         <w:r>
           <w:rPr>
             <w:color w:val="1155CC"/>
@@ -1403,6 +2431,7 @@
       </w:pPr>
       <w:proofErr w:type="spellStart"/>
       <w:r>
+        <w:lastRenderedPageBreak/>
         <w:t>Introduction</w:t>
       </w:r>
       <w:proofErr w:type="spellEnd"/>
@@ -1441,7 +2470,7 @@
       <w:r>
         <w:t xml:space="preserve">. </w:t>
       </w:r>
-      <w:hyperlink r:id="rId14">
+      <w:hyperlink r:id="rId21">
         <w:r>
           <w:rPr>
             <w:color w:val="1155CC"/>
@@ -1565,7 +2594,7 @@
       <w:r>
         <w:t xml:space="preserve">. GitHub. </w:t>
       </w:r>
-      <w:hyperlink r:id="rId15">
+      <w:hyperlink r:id="rId22">
         <w:r>
           <w:rPr>
             <w:color w:val="1155CC"/>
@@ -1682,7 +2711,7 @@
       <w:r>
         <w:t xml:space="preserve">. </w:t>
       </w:r>
-      <w:hyperlink r:id="rId16">
+      <w:hyperlink r:id="rId23">
         <w:r>
           <w:rPr>
             <w:color w:val="1155CC"/>
@@ -1711,7 +2740,6 @@
       </w:pPr>
       <w:proofErr w:type="spellStart"/>
       <w:r>
-        <w:lastRenderedPageBreak/>
         <w:t>Automate</w:t>
       </w:r>
       <w:proofErr w:type="spellEnd"/>
@@ -1766,7 +2794,7 @@
       <w:r>
         <w:t xml:space="preserve">.). </w:t>
       </w:r>
-      <w:hyperlink r:id="rId17">
+      <w:hyperlink r:id="rId24">
         <w:r>
           <w:rPr>
             <w:color w:val="1155CC"/>
@@ -2166,6 +3194,119 @@
 <file path=word/numbering.xml><?xml version="1.0" encoding="utf-8"?>
 <w:numbering xmlns:wpc="http://schemas.microsoft.com/office/word/2010/wordprocessingCanvas" xmlns:cx="http://schemas.microsoft.com/office/drawing/2014/chartex" xmlns:cx1="http://schemas.microsoft.com/office/drawing/2015/9/8/chartex" xmlns:cx2="http://schemas.microsoft.com/office/drawing/2015/10/21/chartex" xmlns:cx3="http://schemas.microsoft.com/office/drawing/2016/5/9/chartex" xmlns:cx4="http://schemas.microsoft.com/office/drawing/2016/5/10/chartex" xmlns:cx5="http://schemas.microsoft.com/office/drawing/2016/5/11/chartex" xmlns:cx6="http://schemas.microsoft.com/office/drawing/2016/5/12/chartex" xmlns:cx7="http://schemas.microsoft.com/office/drawing/2016/5/13/chartex" xmlns:cx8="http://schemas.microsoft.com/office/drawing/2016/5/14/chartex" xmlns:mc="http://schemas.openxmlformats.org/markup-compatibility/2006" xmlns:aink="http://schemas.microsoft.com/office/drawing/2016/ink" xmlns:am3d="http://schemas.microsoft.com/office/drawing/2017/model3d" xmlns:o="urn:schemas-microsoft-com:office:office" xmlns:oel="http://schemas.microsoft.com/office/2019/extlst" xmlns:r="http://schemas.openxmlformats.org/officeDocument/2006/relationships" xmlns:m="http://schemas.openxmlformats.org/officeDocument/2006/math" xmlns:v="urn:schemas-microsoft-com:vml" xmlns:wp14="http://schemas.microsoft.com/office/word/2010/wordprocessingDrawing" xmlns:wp="http://schemas.openxmlformats.org/drawingml/2006/wordprocessingDrawing" xmlns:w10="urn:schemas-microsoft-com:office:word" xmlns:w="http://schemas.openxmlformats.org/wordprocessingml/2006/main" xmlns:w14="http://schemas.microsoft.com/office/word/2010/wordml" xmlns:w15="http://schemas.microsoft.com/office/word/2012/wordml" xmlns:w16cex="http://schemas.microsoft.com/office/word/2018/wordml/cex" xmlns:w16cid="http://schemas.microsoft.com/office/word/2016/wordml/cid" xmlns:w16="http://schemas.microsoft.com/office/word/2018/wordml" xmlns:w16du="http://schemas.microsoft.com/office/word/2023/wordml/word16du" xmlns:w16sdtdh="http://schemas.microsoft.com/office/word/2020/wordml/sdtdatahash" xmlns:w16se="http://schemas.microsoft.com/office/word/2015/wordml/symex" xmlns:wpg="http://schemas.microsoft.com/office/word/2010/wordprocessingGroup" xmlns:wpi="http://schemas.microsoft.com/office/word/2010/wordprocessingInk" xmlns:wne="http://schemas.microsoft.com/office/word/2006/wordml" xmlns:wps="http://schemas.microsoft.com/office/word/2010/wordprocessingShape" mc:Ignorable="w14 w15 w16se w16cid w16 w16cex w16sdtdh w16du wp14">
   <w:abstractNum w:abstractNumId="0" w15:restartNumberingAfterBreak="0">
+    <w:nsid w:val="07A623B0"/>
+    <w:multiLevelType w:val="hybridMultilevel"/>
+    <w:tmpl w:val="BC48B5EE"/>
+    <w:lvl w:ilvl="0" w:tplc="0C0A0001">
+      <w:start w:val="1"/>
+      <w:numFmt w:val="bullet"/>
+      <w:lvlText w:val=""/>
+      <w:lvlJc w:val="left"/>
+      <w:pPr>
+        <w:ind w:left="720" w:hanging="360"/>
+      </w:pPr>
+      <w:rPr>
+        <w:rFonts w:ascii="Symbol" w:hAnsi="Symbol" w:hint="default"/>
+      </w:rPr>
+    </w:lvl>
+    <w:lvl w:ilvl="1" w:tplc="0C0A0003" w:tentative="1">
+      <w:start w:val="1"/>
+      <w:numFmt w:val="bullet"/>
+      <w:lvlText w:val="o"/>
+      <w:lvlJc w:val="left"/>
+      <w:pPr>
+        <w:ind w:left="1440" w:hanging="360"/>
+      </w:pPr>
+      <w:rPr>
+        <w:rFonts w:ascii="Courier New" w:hAnsi="Courier New" w:cs="Courier New" w:hint="default"/>
+      </w:rPr>
+    </w:lvl>
+    <w:lvl w:ilvl="2" w:tplc="0C0A0005" w:tentative="1">
+      <w:start w:val="1"/>
+      <w:numFmt w:val="bullet"/>
+      <w:lvlText w:val=""/>
+      <w:lvlJc w:val="left"/>
+      <w:pPr>
+        <w:ind w:left="2160" w:hanging="360"/>
+      </w:pPr>
+      <w:rPr>
+        <w:rFonts w:ascii="Wingdings" w:hAnsi="Wingdings" w:hint="default"/>
+      </w:rPr>
+    </w:lvl>
+    <w:lvl w:ilvl="3" w:tplc="0C0A0001" w:tentative="1">
+      <w:start w:val="1"/>
+      <w:numFmt w:val="bullet"/>
+      <w:lvlText w:val=""/>
+      <w:lvlJc w:val="left"/>
+      <w:pPr>
+        <w:ind w:left="2880" w:hanging="360"/>
+      </w:pPr>
+      <w:rPr>
+        <w:rFonts w:ascii="Symbol" w:hAnsi="Symbol" w:hint="default"/>
+      </w:rPr>
+    </w:lvl>
+    <w:lvl w:ilvl="4" w:tplc="0C0A0003" w:tentative="1">
+      <w:start w:val="1"/>
+      <w:numFmt w:val="bullet"/>
+      <w:lvlText w:val="o"/>
+      <w:lvlJc w:val="left"/>
+      <w:pPr>
+        <w:ind w:left="3600" w:hanging="360"/>
+      </w:pPr>
+      <w:rPr>
+        <w:rFonts w:ascii="Courier New" w:hAnsi="Courier New" w:cs="Courier New" w:hint="default"/>
+      </w:rPr>
+    </w:lvl>
+    <w:lvl w:ilvl="5" w:tplc="0C0A0005" w:tentative="1">
+      <w:start w:val="1"/>
+      <w:numFmt w:val="bullet"/>
+      <w:lvlText w:val=""/>
+      <w:lvlJc w:val="left"/>
+      <w:pPr>
+        <w:ind w:left="4320" w:hanging="360"/>
+      </w:pPr>
+      <w:rPr>
+        <w:rFonts w:ascii="Wingdings" w:hAnsi="Wingdings" w:hint="default"/>
+      </w:rPr>
+    </w:lvl>
+    <w:lvl w:ilvl="6" w:tplc="0C0A0001" w:tentative="1">
+      <w:start w:val="1"/>
+      <w:numFmt w:val="bullet"/>
+      <w:lvlText w:val=""/>
+      <w:lvlJc w:val="left"/>
+      <w:pPr>
+        <w:ind w:left="5040" w:hanging="360"/>
+      </w:pPr>
+      <w:rPr>
+        <w:rFonts w:ascii="Symbol" w:hAnsi="Symbol" w:hint="default"/>
+      </w:rPr>
+    </w:lvl>
+    <w:lvl w:ilvl="7" w:tplc="0C0A0003" w:tentative="1">
+      <w:start w:val="1"/>
+      <w:numFmt w:val="bullet"/>
+      <w:lvlText w:val="o"/>
+      <w:lvlJc w:val="left"/>
+      <w:pPr>
+        <w:ind w:left="5760" w:hanging="360"/>
+      </w:pPr>
+      <w:rPr>
+        <w:rFonts w:ascii="Courier New" w:hAnsi="Courier New" w:cs="Courier New" w:hint="default"/>
+      </w:rPr>
+    </w:lvl>
+    <w:lvl w:ilvl="8" w:tplc="0C0A0005" w:tentative="1">
+      <w:start w:val="1"/>
+      <w:numFmt w:val="bullet"/>
+      <w:lvlText w:val=""/>
+      <w:lvlJc w:val="left"/>
+      <w:pPr>
+        <w:ind w:left="6480" w:hanging="360"/>
+      </w:pPr>
+      <w:rPr>
+        <w:rFonts w:ascii="Wingdings" w:hAnsi="Wingdings" w:hint="default"/>
+      </w:rPr>
+    </w:lvl>
+  </w:abstractNum>
+  <w:abstractNum w:abstractNumId="1" w15:restartNumberingAfterBreak="0">
     <w:nsid w:val="09BC2F55"/>
     <w:multiLevelType w:val="multilevel"/>
     <w:tmpl w:val="2C728CA2"/>
@@ -2278,7 +3419,7 @@
       </w:rPr>
     </w:lvl>
   </w:abstractNum>
-  <w:abstractNum w:abstractNumId="1" w15:restartNumberingAfterBreak="0">
+  <w:abstractNum w:abstractNumId="2" w15:restartNumberingAfterBreak="0">
     <w:nsid w:val="2E745B8F"/>
     <w:multiLevelType w:val="multilevel"/>
     <w:tmpl w:val="85B4CD26"/>
@@ -2391,7 +3532,7 @@
       </w:rPr>
     </w:lvl>
   </w:abstractNum>
-  <w:abstractNum w:abstractNumId="2" w15:restartNumberingAfterBreak="0">
+  <w:abstractNum w:abstractNumId="3" w15:restartNumberingAfterBreak="0">
     <w:nsid w:val="3372684A"/>
     <w:multiLevelType w:val="multilevel"/>
     <w:tmpl w:val="3B06DB92"/>
@@ -2504,7 +3645,7 @@
       </w:rPr>
     </w:lvl>
   </w:abstractNum>
-  <w:abstractNum w:abstractNumId="3" w15:restartNumberingAfterBreak="0">
+  <w:abstractNum w:abstractNumId="4" w15:restartNumberingAfterBreak="0">
     <w:nsid w:val="3868390D"/>
     <w:multiLevelType w:val="multilevel"/>
     <w:tmpl w:val="D2E66F72"/>
@@ -2617,7 +3758,7 @@
       </w:rPr>
     </w:lvl>
   </w:abstractNum>
-  <w:abstractNum w:abstractNumId="4" w15:restartNumberingAfterBreak="0">
+  <w:abstractNum w:abstractNumId="5" w15:restartNumberingAfterBreak="0">
     <w:nsid w:val="3D95438A"/>
     <w:multiLevelType w:val="multilevel"/>
     <w:tmpl w:val="7DE8D11E"/>
@@ -2730,7 +3871,7 @@
       </w:rPr>
     </w:lvl>
   </w:abstractNum>
-  <w:abstractNum w:abstractNumId="5" w15:restartNumberingAfterBreak="0">
+  <w:abstractNum w:abstractNumId="6" w15:restartNumberingAfterBreak="0">
     <w:nsid w:val="43721C6C"/>
     <w:multiLevelType w:val="multilevel"/>
     <w:tmpl w:val="3A949406"/>
@@ -2843,7 +3984,7 @@
       </w:rPr>
     </w:lvl>
   </w:abstractNum>
-  <w:abstractNum w:abstractNumId="6" w15:restartNumberingAfterBreak="0">
+  <w:abstractNum w:abstractNumId="7" w15:restartNumberingAfterBreak="0">
     <w:nsid w:val="4F204241"/>
     <w:multiLevelType w:val="multilevel"/>
     <w:tmpl w:val="E132C7B2"/>
@@ -2956,7 +4097,7 @@
       </w:rPr>
     </w:lvl>
   </w:abstractNum>
-  <w:abstractNum w:abstractNumId="7" w15:restartNumberingAfterBreak="0">
+  <w:abstractNum w:abstractNumId="8" w15:restartNumberingAfterBreak="0">
     <w:nsid w:val="51FE4700"/>
     <w:multiLevelType w:val="multilevel"/>
     <w:tmpl w:val="FA320572"/>
@@ -3069,7 +4210,7 @@
       </w:rPr>
     </w:lvl>
   </w:abstractNum>
-  <w:abstractNum w:abstractNumId="8" w15:restartNumberingAfterBreak="0">
+  <w:abstractNum w:abstractNumId="9" w15:restartNumberingAfterBreak="0">
     <w:nsid w:val="582B1FE4"/>
     <w:multiLevelType w:val="multilevel"/>
     <w:tmpl w:val="6136E7EE"/>
@@ -3182,7 +4323,7 @@
       </w:rPr>
     </w:lvl>
   </w:abstractNum>
-  <w:abstractNum w:abstractNumId="9" w15:restartNumberingAfterBreak="0">
+  <w:abstractNum w:abstractNumId="10" w15:restartNumberingAfterBreak="0">
     <w:nsid w:val="5DDF7BF3"/>
     <w:multiLevelType w:val="multilevel"/>
     <w:tmpl w:val="FF84F222"/>
@@ -3295,7 +4436,7 @@
       </w:rPr>
     </w:lvl>
   </w:abstractNum>
-  <w:abstractNum w:abstractNumId="10" w15:restartNumberingAfterBreak="0">
+  <w:abstractNum w:abstractNumId="11" w15:restartNumberingAfterBreak="0">
     <w:nsid w:val="6FB71273"/>
     <w:multiLevelType w:val="multilevel"/>
     <w:tmpl w:val="0CCEC174"/>
@@ -3409,37 +4550,40 @@
     </w:lvl>
   </w:abstractNum>
   <w:num w:numId="1" w16cid:durableId="1667660847">
+    <w:abstractNumId w:val="7"/>
+  </w:num>
+  <w:num w:numId="2" w16cid:durableId="1368987861">
+    <w:abstractNumId w:val="9"/>
+  </w:num>
+  <w:num w:numId="3" w16cid:durableId="1898317268">
+    <w:abstractNumId w:val="3"/>
+  </w:num>
+  <w:num w:numId="4" w16cid:durableId="1772242119">
+    <w:abstractNumId w:val="10"/>
+  </w:num>
+  <w:num w:numId="5" w16cid:durableId="395133057">
+    <w:abstractNumId w:val="2"/>
+  </w:num>
+  <w:num w:numId="6" w16cid:durableId="554312758">
+    <w:abstractNumId w:val="8"/>
+  </w:num>
+  <w:num w:numId="7" w16cid:durableId="2055613745">
+    <w:abstractNumId w:val="11"/>
+  </w:num>
+  <w:num w:numId="8" w16cid:durableId="1029183922">
+    <w:abstractNumId w:val="4"/>
+  </w:num>
+  <w:num w:numId="9" w16cid:durableId="773012816">
+    <w:abstractNumId w:val="1"/>
+  </w:num>
+  <w:num w:numId="10" w16cid:durableId="4477386">
     <w:abstractNumId w:val="6"/>
   </w:num>
-  <w:num w:numId="2" w16cid:durableId="1368987861">
-    <w:abstractNumId w:val="8"/>
-  </w:num>
-  <w:num w:numId="3" w16cid:durableId="1898317268">
-    <w:abstractNumId w:val="2"/>
-  </w:num>
-  <w:num w:numId="4" w16cid:durableId="1772242119">
-    <w:abstractNumId w:val="9"/>
-  </w:num>
-  <w:num w:numId="5" w16cid:durableId="395133057">
-    <w:abstractNumId w:val="1"/>
-  </w:num>
-  <w:num w:numId="6" w16cid:durableId="554312758">
-    <w:abstractNumId w:val="7"/>
-  </w:num>
-  <w:num w:numId="7" w16cid:durableId="2055613745">
-    <w:abstractNumId w:val="10"/>
-  </w:num>
-  <w:num w:numId="8" w16cid:durableId="1029183922">
-    <w:abstractNumId w:val="3"/>
-  </w:num>
-  <w:num w:numId="9" w16cid:durableId="773012816">
-    <w:abstractNumId w:val="0"/>
-  </w:num>
-  <w:num w:numId="10" w16cid:durableId="4477386">
+  <w:num w:numId="11" w16cid:durableId="61104121">
     <w:abstractNumId w:val="5"/>
   </w:num>
-  <w:num w:numId="11" w16cid:durableId="61104121">
-    <w:abstractNumId w:val="4"/>
+  <w:num w:numId="12" w16cid:durableId="802501344">
+    <w:abstractNumId w:val="0"/>
   </w:num>
 </w:numbering>
 </file>
@@ -3866,7 +5010,6 @@
     <w:basedOn w:val="Normal"/>
     <w:next w:val="Normal"/>
     <w:uiPriority w:val="9"/>
-    <w:semiHidden/>
     <w:unhideWhenUsed/>
     <w:qFormat/>
     <w:pPr>
@@ -4105,6 +5248,45 @@
     <w:rPr>
       <w:sz w:val="40"/>
       <w:szCs w:val="40"/>
+    </w:rPr>
+  </w:style>
+  <w:style w:type="character" w:styleId="Hipervnculo">
+    <w:name w:val="Hyperlink"/>
+    <w:basedOn w:val="Fuentedeprrafopredeter"/>
+    <w:uiPriority w:val="99"/>
+    <w:unhideWhenUsed/>
+    <w:rsid w:val="00083915"/>
+    <w:rPr>
+      <w:color w:val="0000FF" w:themeColor="hyperlink"/>
+      <w:u w:val="single"/>
+    </w:rPr>
+  </w:style>
+  <w:style w:type="character" w:styleId="Mencinsinresolver">
+    <w:name w:val="Unresolved Mention"/>
+    <w:basedOn w:val="Fuentedeprrafopredeter"/>
+    <w:uiPriority w:val="99"/>
+    <w:semiHidden/>
+    <w:unhideWhenUsed/>
+    <w:rsid w:val="00083915"/>
+    <w:rPr>
+      <w:color w:val="605E5C"/>
+      <w:shd w:val="clear" w:color="auto" w:fill="E1DFDD"/>
+    </w:rPr>
+  </w:style>
+  <w:style w:type="paragraph" w:styleId="NormalWeb">
+    <w:name w:val="Normal (Web)"/>
+    <w:basedOn w:val="Normal"/>
+    <w:uiPriority w:val="99"/>
+    <w:unhideWhenUsed/>
+    <w:rsid w:val="006C1FC5"/>
+    <w:pPr>
+      <w:spacing w:before="100" w:beforeAutospacing="1" w:after="100" w:afterAutospacing="1" w:line="240" w:lineRule="auto"/>
+    </w:pPr>
+    <w:rPr>
+      <w:rFonts w:ascii="Times New Roman" w:eastAsia="Times New Roman" w:hAnsi="Times New Roman" w:cs="Times New Roman"/>
+      <w:sz w:val="24"/>
+      <w:szCs w:val="24"/>
+      <w:lang w:val="es-ES"/>
     </w:rPr>
   </w:style>
 </w:styles>

</xml_diff>